<commit_message>
Updated UseCasesasImages file to include annotations
</commit_message>
<xml_diff>
--- a/Diagrams/UseCasesasImages.docx
+++ b/Diagrams/UseCasesasImages.docx
@@ -52,6 +52,307 @@
         <w:contextualSpacing w:val="0"/>
       </w:pPr>
       <w:r>
+        <w:rPr>
+          <w:rtl w:val="0"/>
+        </w:rPr>
+      </w:r>
+    </w:p>
+    <w:p>
+      <w:pPr>
+        <w:contextualSpacing w:val="0"/>
+      </w:pPr>
+      <w:r>
+        <w:rPr>
+          <w:rtl w:val="0"/>
+        </w:rPr>
+      </w:r>
+    </w:p>
+    <w:p>
+      <w:pPr>
+        <w:contextualSpacing w:val="0"/>
+      </w:pPr>
+      <w:r>
+        <w:rPr>
+          <w:rtl w:val="0"/>
+        </w:rPr>
+      </w:r>
+    </w:p>
+    <w:p>
+      <w:pPr>
+        <w:contextualSpacing w:val="0"/>
+      </w:pPr>
+      <w:r>
+        <w:rPr>
+          <w:rtl w:val="0"/>
+        </w:rPr>
+      </w:r>
+    </w:p>
+    <w:p>
+      <w:pPr>
+        <w:contextualSpacing w:val="0"/>
+      </w:pPr>
+      <w:r>
+        <w:rPr>
+          <w:rtl w:val="0"/>
+        </w:rPr>
+      </w:r>
+    </w:p>
+    <w:p>
+      <w:pPr>
+        <w:contextualSpacing w:val="0"/>
+      </w:pPr>
+      <w:r>
+        <w:rPr>
+          <w:rtl w:val="0"/>
+        </w:rPr>
+      </w:r>
+    </w:p>
+    <w:p>
+      <w:pPr>
+        <w:contextualSpacing w:val="0"/>
+      </w:pPr>
+      <w:r>
+        <w:rPr>
+          <w:rtl w:val="0"/>
+        </w:rPr>
+      </w:r>
+    </w:p>
+    <w:p>
+      <w:pPr>
+        <w:contextualSpacing w:val="0"/>
+      </w:pPr>
+      <w:r>
+        <w:rPr>
+          <w:rtl w:val="0"/>
+        </w:rPr>
+      </w:r>
+    </w:p>
+    <w:p>
+      <w:pPr>
+        <w:numPr>
+          <w:ilvl w:val="0"/>
+          <w:numId w:val="1"/>
+        </w:numPr>
+        <w:ind w:left="720" w:hanging="360"/>
+        <w:contextualSpacing w:val="1"/>
+        <w:rPr/>
+      </w:pPr>
+      <w:r>
+        <w:rPr>
+          <w:rtl w:val="0"/>
+        </w:rPr>
+        <w:t xml:space="preserve">Normal</w:t>
+      </w:r>
+    </w:p>
+    <w:p>
+      <w:pPr>
+        <w:numPr>
+          <w:ilvl w:val="1"/>
+          <w:numId w:val="1"/>
+        </w:numPr>
+        <w:ind w:left="1440" w:hanging="360"/>
+        <w:contextualSpacing w:val="1"/>
+        <w:rPr/>
+      </w:pPr>
+      <w:r>
+        <w:rPr>
+          <w:rtl w:val="0"/>
+        </w:rPr>
+        <w:t xml:space="preserve">File Syncing</w:t>
+      </w:r>
+    </w:p>
+    <w:p>
+      <w:pPr>
+        <w:numPr>
+          <w:ilvl w:val="2"/>
+          <w:numId w:val="1"/>
+        </w:numPr>
+        <w:ind w:left="2160" w:hanging="360"/>
+        <w:contextualSpacing w:val="1"/>
+        <w:rPr/>
+      </w:pPr>
+      <w:r>
+        <w:rPr>
+          <w:rtl w:val="0"/>
+        </w:rPr>
+        <w:t xml:space="preserve">Sync my files between local machine and server - Standard primary functionality of system. Takes a set of files, that is set to be encrypted by default, and syncs them between the FTP server, Watchman and the local machine.</w:t>
+      </w:r>
+    </w:p>
+    <w:p>
+      <w:pPr>
+        <w:numPr>
+          <w:ilvl w:val="2"/>
+          <w:numId w:val="1"/>
+        </w:numPr>
+        <w:ind w:left="2160" w:hanging="360"/>
+        <w:contextualSpacing w:val="1"/>
+        <w:rPr/>
+      </w:pPr>
+      <w:r>
+        <w:rPr>
+          <w:rtl w:val="0"/>
+        </w:rPr>
+        <w:t xml:space="preserve">Sync a file that is not encrypted - Sets a file in the sync file set to not be encrypted when syncing occurs.</w:t>
+      </w:r>
+    </w:p>
+    <w:p>
+      <w:pPr>
+        <w:numPr>
+          <w:ilvl w:val="2"/>
+          <w:numId w:val="1"/>
+        </w:numPr>
+        <w:ind w:left="2160" w:hanging="360"/>
+        <w:contextualSpacing w:val="1"/>
+        <w:rPr/>
+      </w:pPr>
+      <w:r>
+        <w:rPr>
+          <w:rtl w:val="0"/>
+        </w:rPr>
+        <w:t xml:space="preserve">Set files to be ignored in sync - Keeps files from being added to set of synced files. Connected to sync files because it affects the set of files that are synces</w:t>
+      </w:r>
+    </w:p>
+    <w:p>
+      <w:pPr>
+        <w:numPr>
+          <w:ilvl w:val="2"/>
+          <w:numId w:val="1"/>
+        </w:numPr>
+        <w:ind w:left="2160" w:hanging="360"/>
+        <w:contextualSpacing w:val="1"/>
+        <w:rPr/>
+      </w:pPr>
+      <w:r>
+        <w:rPr>
+          <w:rtl w:val="0"/>
+        </w:rPr>
+        <w:t xml:space="preserve">Remove file from sync - Self explanatory. Connected to sync files because it affects the set of files that are synced.</w:t>
+      </w:r>
+    </w:p>
+    <w:p>
+      <w:pPr>
+        <w:numPr>
+          <w:ilvl w:val="1"/>
+          <w:numId w:val="1"/>
+        </w:numPr>
+        <w:ind w:left="1440" w:hanging="360"/>
+        <w:contextualSpacing w:val="1"/>
+        <w:rPr/>
+      </w:pPr>
+      <w:r>
+        <w:rPr>
+          <w:rtl w:val="0"/>
+        </w:rPr>
+        <w:t xml:space="preserve">Non Syncing</w:t>
+      </w:r>
+    </w:p>
+    <w:p>
+      <w:pPr>
+        <w:numPr>
+          <w:ilvl w:val="2"/>
+          <w:numId w:val="1"/>
+        </w:numPr>
+        <w:ind w:left="2160" w:hanging="360"/>
+        <w:contextualSpacing w:val="1"/>
+        <w:rPr/>
+      </w:pPr>
+      <w:r>
+        <w:rPr>
+          <w:rtl w:val="0"/>
+        </w:rPr>
+        <w:t xml:space="preserve">Generate crypto key - Create a cryptography key for use with a particular file set</w:t>
+      </w:r>
+    </w:p>
+    <w:p>
+      <w:pPr>
+        <w:numPr>
+          <w:ilvl w:val="2"/>
+          <w:numId w:val="1"/>
+        </w:numPr>
+        <w:ind w:left="2160" w:hanging="360"/>
+        <w:contextualSpacing w:val="1"/>
+        <w:rPr/>
+      </w:pPr>
+      <w:r>
+        <w:rPr>
+          <w:rtl w:val="0"/>
+        </w:rPr>
+        <w:t xml:space="preserve">Set crypto key - Provide the cryptography key use with a particular file set; connected to Generate key because when you generate a key it is set as the key for the set of files related to the key</w:t>
+      </w:r>
+    </w:p>
+    <w:p>
+      <w:pPr>
+        <w:numPr>
+          <w:ilvl w:val="2"/>
+          <w:numId w:val="1"/>
+        </w:numPr>
+        <w:ind w:left="2160" w:hanging="360"/>
+        <w:contextualSpacing w:val="1"/>
+        <w:rPr/>
+      </w:pPr>
+      <w:r>
+        <w:rPr>
+          <w:rtl w:val="0"/>
+        </w:rPr>
+        <w:t xml:space="preserve">Decrypt a file - Use a key to decrypt a file/file set</w:t>
+      </w:r>
+    </w:p>
+    <w:p>
+      <w:pPr>
+        <w:numPr>
+          <w:ilvl w:val="2"/>
+          <w:numId w:val="1"/>
+        </w:numPr>
+        <w:ind w:left="2160" w:hanging="360"/>
+        <w:contextualSpacing w:val="1"/>
+        <w:rPr/>
+      </w:pPr>
+      <w:r>
+        <w:rPr>
+          <w:rtl w:val="0"/>
+        </w:rPr>
+        <w:t xml:space="preserve">Encrypt a file - Use a key to encrypt a file/file set</w:t>
+      </w:r>
+    </w:p>
+    <w:p>
+      <w:pPr>
+        <w:numPr>
+          <w:ilvl w:val="2"/>
+          <w:numId w:val="1"/>
+        </w:numPr>
+        <w:ind w:left="2160" w:hanging="360"/>
+        <w:contextualSpacing w:val="1"/>
+        <w:rPr/>
+      </w:pPr>
+      <w:r>
+        <w:rPr>
+          <w:rtl w:val="0"/>
+        </w:rPr>
+        <w:t xml:space="preserve">Specify folders to watch - Add files to Watchman's set of watched files</w:t>
+      </w:r>
+    </w:p>
+    <w:p>
+      <w:pPr>
+        <w:numPr>
+          <w:ilvl w:val="2"/>
+          <w:numId w:val="1"/>
+        </w:numPr>
+        <w:ind w:left="2160" w:hanging="360"/>
+        <w:contextualSpacing w:val="1"/>
+        <w:rPr/>
+      </w:pPr>
+      <w:r>
+        <w:rPr>
+          <w:rtl w:val="0"/>
+        </w:rPr>
+        <w:t xml:space="preserve">Verify User - Log in to the FTP server</w:t>
+      </w:r>
+    </w:p>
+    <w:p>
+      <w:pPr>
+        <w:contextualSpacing w:val="0"/>
+      </w:pPr>
+      <w:r>
         <w:drawing>
           <wp:inline distB="114300" distT="114300" distL="114300" distR="114300">
             <wp:extent cx="5067300" cy="5457825"/>
@@ -91,6 +392,159 @@
         </w:rPr>
       </w:r>
     </w:p>
+    <w:p>
+      <w:pPr>
+        <w:contextualSpacing w:val="0"/>
+      </w:pPr>
+      <w:r>
+        <w:rPr>
+          <w:rtl w:val="0"/>
+        </w:rPr>
+      </w:r>
+    </w:p>
+    <w:p>
+      <w:pPr>
+        <w:contextualSpacing w:val="0"/>
+      </w:pPr>
+      <w:r>
+        <w:rPr>
+          <w:rtl w:val="0"/>
+        </w:rPr>
+      </w:r>
+    </w:p>
+    <w:p>
+      <w:pPr>
+        <w:numPr>
+          <w:ilvl w:val="0"/>
+          <w:numId w:val="1"/>
+        </w:numPr>
+        <w:ind w:left="720" w:hanging="360"/>
+        <w:contextualSpacing w:val="1"/>
+        <w:rPr>
+          <w:u w:val="none"/>
+        </w:rPr>
+      </w:pPr>
+      <w:r>
+        <w:rPr>
+          <w:rtl w:val="0"/>
+        </w:rPr>
+        <w:t xml:space="preserve">Alternate</w:t>
+      </w:r>
+    </w:p>
+    <w:p>
+      <w:pPr>
+        <w:numPr>
+          <w:ilvl w:val="1"/>
+          <w:numId w:val="1"/>
+        </w:numPr>
+        <w:ind w:left="1440" w:hanging="360"/>
+        <w:contextualSpacing w:val="1"/>
+        <w:rPr>
+          <w:u w:val="none"/>
+        </w:rPr>
+      </w:pPr>
+      <w:r>
+        <w:rPr>
+          <w:rtl w:val="0"/>
+        </w:rPr>
+        <w:t xml:space="preserve">No such file in server - User attempts to get a file that is not synced to server.</w:t>
+      </w:r>
+    </w:p>
+    <w:p>
+      <w:pPr>
+        <w:numPr>
+          <w:ilvl w:val="1"/>
+          <w:numId w:val="1"/>
+        </w:numPr>
+        <w:ind w:left="1440" w:hanging="360"/>
+        <w:contextualSpacing w:val="1"/>
+        <w:rPr>
+          <w:u w:val="none"/>
+        </w:rPr>
+      </w:pPr>
+      <w:r>
+        <w:rPr>
+          <w:rtl w:val="0"/>
+        </w:rPr>
+        <w:t xml:space="preserve">Invalid crypto key - Key can not possibly used in encryption or decryption (Invalid format, invalid characters, etc.)</w:t>
+      </w:r>
+    </w:p>
+    <w:p>
+      <w:pPr>
+        <w:numPr>
+          <w:ilvl w:val="1"/>
+          <w:numId w:val="1"/>
+        </w:numPr>
+        <w:ind w:left="1440" w:hanging="360"/>
+        <w:contextualSpacing w:val="1"/>
+        <w:rPr>
+          <w:u w:val="none"/>
+        </w:rPr>
+      </w:pPr>
+      <w:r>
+        <w:rPr>
+          <w:rtl w:val="0"/>
+        </w:rPr>
+        <w:t xml:space="preserve">No new changes - File has not changed and no resyncing is needed for it.</w:t>
+      </w:r>
+    </w:p>
+    <w:p>
+      <w:pPr>
+        <w:numPr>
+          <w:ilvl w:val="1"/>
+          <w:numId w:val="1"/>
+        </w:numPr>
+        <w:ind w:left="1440" w:hanging="360"/>
+        <w:contextualSpacing w:val="1"/>
+        <w:rPr>
+          <w:u w:val="none"/>
+        </w:rPr>
+      </w:pPr>
+      <w:r>
+        <w:rPr>
+          <w:rtl w:val="0"/>
+        </w:rPr>
+        <w:t xml:space="preserve">Incorrect verification information - Incorrect verification information provided when user is being verified</w:t>
+      </w:r>
+    </w:p>
+    <w:p>
+      <w:pPr>
+        <w:numPr>
+          <w:ilvl w:val="0"/>
+          <w:numId w:val="1"/>
+        </w:numPr>
+        <w:ind w:left="720" w:hanging="360"/>
+        <w:contextualSpacing w:val="1"/>
+        <w:rPr>
+          <w:u w:val="none"/>
+        </w:rPr>
+      </w:pPr>
+      <w:r>
+        <w:rPr>
+          <w:rtl w:val="0"/>
+        </w:rPr>
+        <w:t xml:space="preserve">Exceptional</w:t>
+      </w:r>
+    </w:p>
+    <w:p>
+      <w:pPr>
+        <w:numPr>
+          <w:ilvl w:val="1"/>
+          <w:numId w:val="1"/>
+        </w:numPr>
+        <w:ind w:left="1440" w:hanging="360"/>
+        <w:contextualSpacing w:val="1"/>
+        <w:rPr>
+          <w:u w:val="none"/>
+        </w:rPr>
+      </w:pPr>
+      <w:r>
+        <w:rPr>
+          <w:rtl w:val="0"/>
+        </w:rPr>
+        <w:t xml:space="preserve">Local Machine shuts down unexpectedly - Server-side file integrety must be maintainable despite the possibility of power failure.</w:t>
+      </w:r>
+    </w:p>
     <w:sectPr>
       <w:pgSz w:h="12240" w:w="15840"/>
       <w:pgMar w:bottom="1440" w:top="1440" w:left="1440" w:right="1440"/>
@@ -101,7 +555,121 @@
 </file>
 
 <file path=word/numbering.xml><?xml version="1.0" encoding="utf-8"?>
-<w:numbering xmlns:mc="http://schemas.openxmlformats.org/markup-compatibility/2006" xmlns:o="urn:schemas-microsoft-com:office:office" xmlns:r="http://schemas.openxmlformats.org/officeDocument/2006/relationships" xmlns:m="http://schemas.openxmlformats.org/officeDocument/2006/math" xmlns:v="urn:schemas-microsoft-com:vml" xmlns:wp="http://schemas.openxmlformats.org/drawingml/2006/wordprocessingDrawing" xmlns:w10="urn:schemas-microsoft-com:office:word" xmlns:w="http://schemas.openxmlformats.org/wordprocessingml/2006/main" xmlns:wne="http://schemas.microsoft.com/office/word/2006/wordml" xmlns:sl="http://schemas.openxmlformats.org/schemaLibrary/2006/main" xmlns:a="http://schemas.openxmlformats.org/drawingml/2006/main" xmlns:pic="http://schemas.openxmlformats.org/drawingml/2006/picture" xmlns:c="http://schemas.openxmlformats.org/drawingml/2006/chart" xmlns:lc="http://schemas.openxmlformats.org/drawingml/2006/lockedCanvas" xmlns:dgm="http://schemas.openxmlformats.org/drawingml/2006/diagram" xmlns:wps="http://schemas.microsoft.com/office/word/2010/wordprocessingShape" xmlns:wpg="http://schemas.microsoft.com/office/word/2010/wordprocessingGroup"/>
+<w:numbering xmlns:mc="http://schemas.openxmlformats.org/markup-compatibility/2006" xmlns:o="urn:schemas-microsoft-com:office:office" xmlns:r="http://schemas.openxmlformats.org/officeDocument/2006/relationships" xmlns:m="http://schemas.openxmlformats.org/officeDocument/2006/math" xmlns:v="urn:schemas-microsoft-com:vml" xmlns:wp="http://schemas.openxmlformats.org/drawingml/2006/wordprocessingDrawing" xmlns:w10="urn:schemas-microsoft-com:office:word" xmlns:w="http://schemas.openxmlformats.org/wordprocessingml/2006/main" xmlns:wne="http://schemas.microsoft.com/office/word/2006/wordml" xmlns:sl="http://schemas.openxmlformats.org/schemaLibrary/2006/main" xmlns:a="http://schemas.openxmlformats.org/drawingml/2006/main" xmlns:pic="http://schemas.openxmlformats.org/drawingml/2006/picture" xmlns:c="http://schemas.openxmlformats.org/drawingml/2006/chart" xmlns:lc="http://schemas.openxmlformats.org/drawingml/2006/lockedCanvas" xmlns:dgm="http://schemas.openxmlformats.org/drawingml/2006/diagram" xmlns:wps="http://schemas.microsoft.com/office/word/2010/wordprocessingShape" xmlns:wpg="http://schemas.microsoft.com/office/word/2010/wordprocessingGroup">
+  <w:abstractNum w:abstractNumId="1">
+    <w:lvl w:ilvl="0">
+      <w:start w:val="1"/>
+      <w:numFmt w:val="bullet"/>
+      <w:lvlText w:val="●"/>
+      <w:lvlJc w:val="left"/>
+      <w:pPr>
+        <w:ind w:left="720" w:firstLine="360"/>
+      </w:pPr>
+      <w:rPr>
+        <w:u w:val="none"/>
+      </w:rPr>
+    </w:lvl>
+    <w:lvl w:ilvl="1">
+      <w:start w:val="1"/>
+      <w:numFmt w:val="bullet"/>
+      <w:lvlText w:val="○"/>
+      <w:lvlJc w:val="left"/>
+      <w:pPr>
+        <w:ind w:left="1440" w:firstLine="1080"/>
+      </w:pPr>
+      <w:rPr>
+        <w:u w:val="none"/>
+      </w:rPr>
+    </w:lvl>
+    <w:lvl w:ilvl="2">
+      <w:start w:val="1"/>
+      <w:numFmt w:val="bullet"/>
+      <w:lvlText w:val="■"/>
+      <w:lvlJc w:val="left"/>
+      <w:pPr>
+        <w:ind w:left="2160" w:firstLine="1800"/>
+      </w:pPr>
+      <w:rPr>
+        <w:u w:val="none"/>
+      </w:rPr>
+    </w:lvl>
+    <w:lvl w:ilvl="3">
+      <w:start w:val="1"/>
+      <w:numFmt w:val="bullet"/>
+      <w:lvlText w:val="●"/>
+      <w:lvlJc w:val="left"/>
+      <w:pPr>
+        <w:ind w:left="2880" w:firstLine="2520"/>
+      </w:pPr>
+      <w:rPr>
+        <w:u w:val="none"/>
+      </w:rPr>
+    </w:lvl>
+    <w:lvl w:ilvl="4">
+      <w:start w:val="1"/>
+      <w:numFmt w:val="bullet"/>
+      <w:lvlText w:val="○"/>
+      <w:lvlJc w:val="left"/>
+      <w:pPr>
+        <w:ind w:left="3600" w:firstLine="3240"/>
+      </w:pPr>
+      <w:rPr>
+        <w:u w:val="none"/>
+      </w:rPr>
+    </w:lvl>
+    <w:lvl w:ilvl="5">
+      <w:start w:val="1"/>
+      <w:numFmt w:val="bullet"/>
+      <w:lvlText w:val="■"/>
+      <w:lvlJc w:val="left"/>
+      <w:pPr>
+        <w:ind w:left="4320" w:firstLine="3960"/>
+      </w:pPr>
+      <w:rPr>
+        <w:u w:val="none"/>
+      </w:rPr>
+    </w:lvl>
+    <w:lvl w:ilvl="6">
+      <w:start w:val="1"/>
+      <w:numFmt w:val="bullet"/>
+      <w:lvlText w:val="●"/>
+      <w:lvlJc w:val="left"/>
+      <w:pPr>
+        <w:ind w:left="5040" w:firstLine="4680"/>
+      </w:pPr>
+      <w:rPr>
+        <w:u w:val="none"/>
+      </w:rPr>
+    </w:lvl>
+    <w:lvl w:ilvl="7">
+      <w:start w:val="1"/>
+      <w:numFmt w:val="bullet"/>
+      <w:lvlText w:val="○"/>
+      <w:lvlJc w:val="left"/>
+      <w:pPr>
+        <w:ind w:left="5760" w:firstLine="5400"/>
+      </w:pPr>
+      <w:rPr>
+        <w:u w:val="none"/>
+      </w:rPr>
+    </w:lvl>
+    <w:lvl w:ilvl="8">
+      <w:start w:val="1"/>
+      <w:numFmt w:val="bullet"/>
+      <w:lvlText w:val="■"/>
+      <w:lvlJc w:val="left"/>
+      <w:pPr>
+        <w:ind w:left="6480" w:firstLine="6120"/>
+      </w:pPr>
+      <w:rPr>
+        <w:u w:val="none"/>
+      </w:rPr>
+    </w:lvl>
+  </w:abstractNum>
+  <w:num w:numId="1">
+    <w:abstractNumId w:val="1"/>
+  </w:num>
+</w:numbering>
 </file>
 
 <file path=word/styles.xml><?xml version="1.0" encoding="utf-8"?>

</xml_diff>